<commit_message>
Added skeleton code to Player.h
Generally adhered to my class diagram, but subject to change. Right now just seeing what works/doesn't work. Also continually update design document, but mainly to keep track of what I need to do/shouldn't forget
</commit_message>
<xml_diff>
--- a/DesignDetails.docx
+++ b/DesignDetails.docx
@@ -98,6 +98,33 @@
       </w:r>
       <w:r>
         <w:t xml:space="preserve"> getInstance should also be implemented to adhere to Singleton pattern.</w:t>
+      </w:r>
+    </w:p>
+    <w:p/>
+    <w:p>
+      <w:r>
+        <w:rPr>
+          <w:highlight w:val="yellow"/>
+        </w:rPr>
+        <w:t>Remember – class methods need to have return types which are currently missing</w:t>
+      </w:r>
+      <w:r>
+        <w:rPr>
+          <w:highlight w:val="yellow"/>
+        </w:rPr>
+        <w:t>.</w:t>
+      </w:r>
+    </w:p>
+    <w:p/>
+    <w:p>
+      <w:r>
+        <w:t>Logic for picking up card could be getting deck card at position 0, assigning that to a pointer called pickedUpCard for example, then adding that to bank or play area or whatever</w:t>
+      </w:r>
+      <w:r>
+        <w:t xml:space="preserve"> other</w:t>
+      </w:r>
+      <w:r>
+        <w:t xml:space="preserve"> logic.</w:t>
       </w:r>
     </w:p>
     <w:sectPr>

</xml_diff>

<commit_message>
Updated class diagram/removed pragma once
</commit_message>
<xml_diff>
--- a/DesignDetails.docx
+++ b/DesignDetails.docx
@@ -8,10 +8,10 @@
           <w:noProof/>
         </w:rPr>
         <w:drawing>
-          <wp:inline distT="0" distB="0" distL="0" distR="0" wp14:anchorId="13D67054" wp14:editId="6BB9646E">
-            <wp:extent cx="4522266" cy="6172200"/>
-            <wp:effectExtent l="0" t="0" r="0" b="0"/>
-            <wp:docPr id="989756583" name="Picture 1"/>
+          <wp:inline distT="0" distB="0" distL="0" distR="0" wp14:anchorId="2DEF168C" wp14:editId="6B71E17C">
+            <wp:extent cx="5722620" cy="7726680"/>
+            <wp:effectExtent l="0" t="0" r="0" b="7620"/>
+            <wp:docPr id="1149173073" name="Picture 1"/>
             <wp:cNvGraphicFramePr>
               <a:graphicFrameLocks xmlns:a="http://schemas.openxmlformats.org/drawingml/2006/main" noChangeAspect="1"/>
             </wp:cNvGraphicFramePr>
@@ -40,7 +40,7 @@
                   <pic:spPr bwMode="auto">
                     <a:xfrm>
                       <a:off x="0" y="0"/>
-                      <a:ext cx="4524168" cy="6174796"/>
+                      <a:ext cx="5722620" cy="7726680"/>
                     </a:xfrm>
                     <a:prstGeom prst="rect">
                       <a:avLst/>
@@ -59,6 +59,14 @@
     </w:p>
     <w:p>
       <w:r>
+        <w:t>Updated diagram. Still unfinished</w:t>
+      </w:r>
+      <w:r>
+        <w:t>, but closer to what I want.</w:t>
+      </w:r>
+    </w:p>
+    <w:p>
+      <w:r>
         <w:t>Using Singleton pattern for Game class. This way only one instance exists of the program</w:t>
       </w:r>
       <w:r>
@@ -91,6 +99,7 @@
           <w:b/>
           <w:bCs/>
         </w:rPr>
+        <w:lastRenderedPageBreak/>
         <w:t>static Game* instance</w:t>
       </w:r>
       <w:r>
@@ -131,6 +140,12 @@
     <w:p>
       <w:r>
         <w:t>Remember that outputting a card requires both the deck/collection as well as the name of the area where the cards belong like deck/play area. So you need to provide both the actual card collection (aka deck or play area) + a string to output. Subject to change.</w:t>
+      </w:r>
+    </w:p>
+    <w:p/>
+    <w:p>
+      <w:r>
+        <w:t>Use a deck (and play area, bank, discard area etc) class – deck has a card collection that represents all of the cards and then player can have a relationship with the class.</w:t>
       </w:r>
     </w:p>
     <w:sectPr>

</xml_diff>

<commit_message>
Added new CardCollection header file to simplify + added basic Card class structure
</commit_message>
<xml_diff>
--- a/DesignDetails.docx
+++ b/DesignDetails.docx
@@ -134,6 +134,27 @@
       </w:r>
       <w:r>
         <w:t xml:space="preserve"> logic.</w:t>
+      </w:r>
+    </w:p>
+    <w:p/>
+    <w:p>
+      <w:r>
+        <w:t xml:space="preserve">My understanding of enum is that </w:t>
+      </w:r>
+      <w:r>
+        <w:t>it’s a way to quickly check the type of card, and compare/determine if a card is a duplicate.</w:t>
+      </w:r>
+      <w:r>
+        <w:t xml:space="preserve"> Type() returns a CardType – CardType is the enum. So for Kraken, you would just return Kraken for type() (that’s the idea) which accesses the enum value.</w:t>
+      </w:r>
+      <w:r>
+        <w:t xml:space="preserve"> Also easier to compare two cards then. Could do like card1-&gt;type() == card2-&gt;type() etc.</w:t>
+      </w:r>
+    </w:p>
+    <w:p/>
+    <w:p>
+      <w:r>
+        <w:t>Virtual method – can be overridden (for abstract classes)</w:t>
       </w:r>
     </w:p>
     <w:p/>

</xml_diff>

<commit_message>
General changes and additions to adhere to class diagram
Right now, unsure whether Deck/Bank/PlayArea should be separate classes or not. I can't really think of any good reason, because they don't really handle any logic. Even output, card can handle that. So this is subject to change
</commit_message>
<xml_diff>
--- a/DesignDetails.docx
+++ b/DesignDetails.docx
@@ -149,6 +149,12 @@
       </w:r>
       <w:r>
         <w:t xml:space="preserve"> Also easier to compare two cards then. Could do like card1-&gt;type() == card2-&gt;type() etc.</w:t>
+      </w:r>
+    </w:p>
+    <w:p/>
+    <w:p>
+      <w:r>
+        <w:t>Card ability is string for now. Subject to change – I think the play() function should be able to utilise the ability to do something. Logic undecided</w:t>
       </w:r>
     </w:p>
     <w:p/>

</xml_diff>

<commit_message>
Implementing Singleton pattern to adhere to specs
Uses a getInstance method that ideally will create an instance of Game if it doesn't exist yet. This can be called in the main code block, creating an instance of Game without making copies (aka if you use Game game to instantiate) and from there you can call methods from that pointer, and can't ever make another instance during that run of the program
</commit_message>
<xml_diff>
--- a/DesignDetails.docx
+++ b/DesignDetails.docx
@@ -173,6 +173,12 @@
     <w:p>
       <w:r>
         <w:t>Use a deck (and play area, bank, discard area etc) class – deck has a card collection that represents all of the cards and then player can have a relationship with the class.</w:t>
+      </w:r>
+      <w:r>
+        <w:t xml:space="preserve"> Maybe this isn’t necessary? As above, outputting a card can be done by getting a str() method from the card itself, and iterating over all cards in a certain collection. That collection can be held by a class as an attribute (of class collection) rather than its own class</w:t>
+      </w:r>
+      <w:r>
+        <w:t>.</w:t>
       </w:r>
     </w:p>
     <w:sectPr>

</xml_diff>